<commit_message>
Adição do fluxo para processos E-TCE e refatoração
</commit_message>
<xml_diff>
--- a/src/relatorios/report-template.docx
+++ b/src/relatorios/report-template.docx
@@ -4,7 +4,8 @@
   <w:body>
     <w:p>
       <w:pPr>
-        <w:spacing w:after="160" w:line="259" w:lineRule="auto"/>
+        <w:spacing w:after="0" w:line="240" w:lineRule="auto" w:before="0"/>
+        <w:ind w:left="0" w:right="0"/>
         <w:jc w:val="left"/>
       </w:pPr>
       <w:r>
@@ -75,6 +76,40 @@
           </wp:anchor>
         </w:drawing>
       </w:r>
+      <w:r>
+        <w:drawing>
+          <wp:inline xmlns:a="http://schemas.openxmlformats.org/drawingml/2006/main" xmlns:pic="http://schemas.openxmlformats.org/drawingml/2006/picture">
+            <wp:extent cx="7560310" cy="10692130"/>
+            <wp:docPr id="1002" name="Picture 1129307274"/>
+            <wp:cNvGraphicFramePr>
+              <a:graphicFrameLocks noChangeAspect="1"/>
+            </wp:cNvGraphicFramePr>
+            <a:graphic>
+              <a:graphicData uri="http://schemas.openxmlformats.org/drawingml/2006/picture">
+                <pic:pic>
+                  <pic:nvPicPr>
+                    <pic:cNvPr id="0" name="cover_page_1.jpg"/>
+                    <pic:cNvPicPr/>
+                  </pic:nvPicPr>
+                  <pic:blipFill>
+                    <a:blip r:embed="rId25"/>
+                    <a:stretch>
+                      <a:fillRect/>
+                    </a:stretch>
+                  </pic:blipFill>
+                  <pic:spPr>
+                    <a:xfrm>
+                      <a:off x="0" y="0"/>
+                      <a:ext cx="7560310" cy="10692130"/>
+                    </a:xfrm>
+                    <a:prstGeom prst="rect"/>
+                  </pic:spPr>
+                </pic:pic>
+              </a:graphicData>
+            </a:graphic>
+          </wp:inline>
+        </w:drawing>
+      </w:r>
     </w:p>
     <w:p>
       <w:pPr>
@@ -172,7 +207,7 @@
           <w:headerReference w:type="default" r:id="rId14"/>
           <w:headerReference w:type="first" r:id="rId15"/>
           <w:pgSz w:w="11906" w:h="16838"/>
-          <w:pgMar w:top="2268" w:right="1701" w:bottom="1701" w:left="1701" w:header="709" w:footer="709" w:gutter="0"/>
+          <w:pgMar w:top="0" w:right="0" w:bottom="0" w:left="0" w:header="709" w:footer="709" w:gutter="0"/>
           <w:cols w:space="708"/>
           <w:docGrid w:linePitch="360"/>
         </w:sectPr>
@@ -4437,7 +4472,7 @@
                 <wp:extent cx="7553449" cy="10675917"/>
                 <wp:effectExtent l="0" t="0" r="9525" b="0"/>
                 <wp:wrapNone/>
-                <wp:docPr id="1002" name="Retângulo 9"/>
+                <wp:docPr id="1003" name="Retângulo 9"/>
                 <wp:cNvGraphicFramePr/>
                 <a:graphic xmlns:a="http://schemas.openxmlformats.org/drawingml/2006/main">
                   <a:graphicData uri="http://schemas.microsoft.com/office/word/2010/wordprocessingShape">
@@ -4509,9 +4544,19 @@
         <w:pStyle w:val="Corpodotexto"/>
       </w:pPr>
     </w:p>
+    <w:p>
+      <w:pPr>
+        <w:sectPr>
+          <w:pgSz w:w="11906" w:h="16838"/>
+          <w:pgMar w:top="2268" w:right="1701" w:bottom="1701" w:left="1701" w:header="709" w:footer="709" w:gutter="0"/>
+          <w:cols w:space="708"/>
+          <w:docGrid w:linePitch="360"/>
+        </w:sectPr>
+      </w:pPr>
+    </w:p>
     <w:sectPr>
       <w:pgSz w:w="11906" w:h="16838"/>
-      <w:pgMar w:top="2268" w:right="1701" w:bottom="1701" w:left="1701" w:header="709" w:footer="709" w:gutter="0"/>
+      <w:pgMar w:top="1440" w:right="1440" w:bottom="1440" w:left="1440" w:header="709" w:footer="709" w:gutter="0"/>
       <w:cols w:space="708"/>
       <w:docGrid w:linePitch="360"/>
     </w:sectPr>

</xml_diff>